<commit_message>
One More Time - Paft Dunk
</commit_message>
<xml_diff>
--- a/Technical Report.docx
+++ b/Technical Report.docx
@@ -639,39 +639,7 @@
                                         <w:sz w:val="72"/>
                                         <w:szCs w:val="72"/>
                                       </w:rPr>
-                                      <w:t>CAB301</w:t>
-                                    </w:r>
-                                    <w:r>
-                                      <w:rPr>
-                                        <w:color w:val="FFFFFF" w:themeColor="background1"/>
-                                        <w:sz w:val="72"/>
-                                        <w:szCs w:val="72"/>
-                                      </w:rPr>
-                                      <w:t xml:space="preserve"> </w:t>
-                                    </w:r>
-                                    <w:r>
-                                      <w:rPr>
-                                        <w:color w:val="FFFFFF" w:themeColor="background1"/>
-                                        <w:sz w:val="72"/>
-                                        <w:szCs w:val="72"/>
-                                      </w:rPr>
-                                      <w:t>Assignment 1</w:t>
-                                    </w:r>
-                                    <w:r>
-                                      <w:rPr>
-                                        <w:color w:val="FFFFFF" w:themeColor="background1"/>
-                                        <w:sz w:val="72"/>
-                                        <w:szCs w:val="72"/>
-                                      </w:rPr>
-                                      <w:t xml:space="preserve">                    </w:t>
-                                    </w:r>
-                                    <w:r>
-                                      <w:rPr>
-                                        <w:color w:val="FFFFFF" w:themeColor="background1"/>
-                                        <w:sz w:val="72"/>
-                                        <w:szCs w:val="72"/>
-                                      </w:rPr>
-                                      <w:t xml:space="preserve"> </w:t>
+                                      <w:t>CAB301 Assignment 1</w:t>
                                     </w:r>
                                   </w:p>
                                 </w:sdtContent>
@@ -728,39 +696,7 @@
                                   <w:sz w:val="72"/>
                                   <w:szCs w:val="72"/>
                                 </w:rPr>
-                                <w:t>CAB301</w:t>
-                              </w:r>
-                              <w:r>
-                                <w:rPr>
-                                  <w:color w:val="FFFFFF" w:themeColor="background1"/>
-                                  <w:sz w:val="72"/>
-                                  <w:szCs w:val="72"/>
-                                </w:rPr>
-                                <w:t xml:space="preserve"> </w:t>
-                              </w:r>
-                              <w:r>
-                                <w:rPr>
-                                  <w:color w:val="FFFFFF" w:themeColor="background1"/>
-                                  <w:sz w:val="72"/>
-                                  <w:szCs w:val="72"/>
-                                </w:rPr>
-                                <w:t>Assignment 1</w:t>
-                              </w:r>
-                              <w:r>
-                                <w:rPr>
-                                  <w:color w:val="FFFFFF" w:themeColor="background1"/>
-                                  <w:sz w:val="72"/>
-                                  <w:szCs w:val="72"/>
-                                </w:rPr>
-                                <w:t xml:space="preserve">                    </w:t>
-                              </w:r>
-                              <w:r>
-                                <w:rPr>
-                                  <w:color w:val="FFFFFF" w:themeColor="background1"/>
-                                  <w:sz w:val="72"/>
-                                  <w:szCs w:val="72"/>
-                                </w:rPr>
-                                <w:t xml:space="preserve"> </w:t>
+                                <w:t>CAB301 Assignment 1</w:t>
                               </w:r>
                             </w:p>
                           </w:sdtContent>
@@ -1472,6 +1408,116 @@
       </w:pPr>
       <w:r>
         <w:rPr>
+          <w:lang w:val="en-US"/>
+        </w:rPr>
+        <w:t xml:space="preserve">I have attempted to implement each of the required functionalities in both the Staff and Member menus. I made many difficult design choices on how to approach the problems posed by the interfaces, I will explore the most notable choices here. </w:t>
+      </w:r>
+    </w:p>
+    <w:p>
+      <w:pPr>
+        <w:rPr>
+          <w:lang w:val="en-US"/>
+        </w:rPr>
+      </w:pPr>
+      <w:r>
+        <w:rPr>
+          <w:lang w:val="en-US"/>
+        </w:rPr>
+        <w:t xml:space="preserve">Firstly, I was not able to come up with an eloquent solution to the problem of </w:t>
+      </w:r>
+      <w:proofErr w:type="spellStart"/>
+      <w:r>
+        <w:rPr>
+          <w:lang w:val="en-US"/>
+        </w:rPr>
+        <w:t>MemberCollection</w:t>
+      </w:r>
+      <w:proofErr w:type="spellEnd"/>
+      <w:r>
+        <w:rPr>
+          <w:lang w:val="en-US"/>
+        </w:rPr>
+        <w:t xml:space="preserve"> storage. </w:t>
+      </w:r>
+      <w:proofErr w:type="gramStart"/>
+      <w:r>
+        <w:rPr>
+          <w:lang w:val="en-US"/>
+        </w:rPr>
+        <w:t>In order to</w:t>
+      </w:r>
+      <w:proofErr w:type="gramEnd"/>
+      <w:r>
+        <w:rPr>
+          <w:lang w:val="en-US"/>
+        </w:rPr>
+        <w:t xml:space="preserve"> get things working for submission I have used a </w:t>
+      </w:r>
+      <w:proofErr w:type="spellStart"/>
+      <w:r>
+        <w:rPr>
+          <w:lang w:val="en-US"/>
+        </w:rPr>
+        <w:t>MemberCollection</w:t>
+      </w:r>
+      <w:proofErr w:type="spellEnd"/>
+      <w:r>
+        <w:rPr>
+          <w:lang w:val="en-US"/>
+        </w:rPr>
+        <w:t xml:space="preserve"> at the </w:t>
+      </w:r>
+      <w:proofErr w:type="spellStart"/>
+      <w:r>
+        <w:rPr>
+          <w:lang w:val="en-US"/>
+        </w:rPr>
+        <w:t>program.cs</w:t>
+      </w:r>
+      <w:proofErr w:type="spellEnd"/>
+      <w:r>
+        <w:rPr>
+          <w:lang w:val="en-US"/>
+        </w:rPr>
+        <w:t xml:space="preserve"> level, and an internal </w:t>
+      </w:r>
+      <w:proofErr w:type="spellStart"/>
+      <w:r>
+        <w:rPr>
+          <w:lang w:val="en-US"/>
+        </w:rPr>
+        <w:t>MemberCollection</w:t>
+      </w:r>
+      <w:proofErr w:type="spellEnd"/>
+      <w:r>
+        <w:rPr>
+          <w:lang w:val="en-US"/>
+        </w:rPr>
+        <w:t xml:space="preserve"> within </w:t>
+      </w:r>
+      <w:proofErr w:type="spellStart"/>
+      <w:r>
+        <w:rPr>
+          <w:lang w:val="en-US"/>
+        </w:rPr>
+        <w:t>ToolLibrarySystem.cs</w:t>
+      </w:r>
+      <w:proofErr w:type="spellEnd"/>
+      <w:r>
+        <w:rPr>
+          <w:lang w:val="en-US"/>
+        </w:rPr>
+        <w:t xml:space="preserve">. This decision posed challenges with updating/using the correct  </w:t>
+      </w:r>
+    </w:p>
+    <w:p>
+      <w:pPr>
+        <w:rPr>
+          <w:lang w:val="en-US"/>
+        </w:rPr>
+      </w:pPr>
+      <w:r>
+        <w:rPr>
           <w:rFonts w:ascii="Arial" w:hAnsi="Arial" w:cs="Arial"/>
           <w:color w:val="1D1C1D"/>
           <w:sz w:val="23"/>
@@ -1767,13 +1813,7 @@
         <w:rPr>
           <w:lang w:val="en-US"/>
         </w:rPr>
-        <w:t xml:space="preserve">Algorithm </w:t>
-      </w:r>
-      <w:r>
-        <w:rPr>
-          <w:lang w:val="en-US"/>
-        </w:rPr>
-        <w:t>Analysis</w:t>
+        <w:t>Algorithm Analysis</w:t>
       </w:r>
       <w:bookmarkEnd w:id="3"/>
     </w:p>
@@ -1821,7 +1861,14 @@
         <w:rPr>
           <w:lang w:val="en-US"/>
         </w:rPr>
-        <w:t xml:space="preserve"> retrieved from the countries endpoint.</w:t>
+        <w:t xml:space="preserve"> retrieved from the </w:t>
+      </w:r>
+      <w:r>
+        <w:rPr>
+          <w:lang w:val="en-US"/>
+        </w:rPr>
+        <w:lastRenderedPageBreak/>
+        <w:t>countries endpoint.</w:t>
       </w:r>
       <w:r>
         <w:rPr>
@@ -1843,6 +1890,13 @@
         </w:rPr>
         <w:t xml:space="preserve"> amounts of return data.</w:t>
       </w:r>
+    </w:p>
+    <w:p>
+      <w:pPr>
+        <w:rPr>
+          <w:lang w:val="en-US"/>
+        </w:rPr>
+      </w:pPr>
     </w:p>
     <w:p>
       <w:pPr>
@@ -1886,6 +1940,1137 @@
           <w:lang w:val="en-US"/>
         </w:rPr>
       </w:pPr>
+    </w:p>
+    <w:tbl>
+      <w:tblPr>
+        <w:tblStyle w:val="TableGrid"/>
+        <w:tblW w:w="0" w:type="auto"/>
+        <w:tblLook w:val="04A0" w:firstRow="1" w:lastRow="0" w:firstColumn="1" w:lastColumn="0" w:noHBand="0" w:noVBand="1"/>
+      </w:tblPr>
+      <w:tblGrid>
+        <w:gridCol w:w="1462"/>
+        <w:gridCol w:w="7554"/>
+      </w:tblGrid>
+      <w:tr>
+        <w:trPr>
+          <w:trHeight w:val="300"/>
+        </w:trPr>
+        <w:tc>
+          <w:tcPr>
+            <w:tcW w:w="1479" w:type="dxa"/>
+            <w:noWrap/>
+            <w:hideMark/>
+          </w:tcPr>
+          <w:p>
+            <w:pPr>
+              <w:jc w:val="center"/>
+              <w:rPr>
+                <w:b/>
+                <w:bCs/>
+              </w:rPr>
+            </w:pPr>
+            <w:r>
+              <w:rPr>
+                <w:b/>
+                <w:bCs/>
+              </w:rPr>
+              <w:t>Task</w:t>
+            </w:r>
+          </w:p>
+        </w:tc>
+        <w:tc>
+          <w:tcPr>
+            <w:tcW w:w="7537" w:type="dxa"/>
+            <w:noWrap/>
+            <w:hideMark/>
+          </w:tcPr>
+          <w:p>
+            <w:pPr>
+              <w:jc w:val="center"/>
+              <w:rPr>
+                <w:b/>
+                <w:bCs/>
+              </w:rPr>
+            </w:pPr>
+            <w:r>
+              <w:rPr>
+                <w:b/>
+                <w:bCs/>
+              </w:rPr>
+              <w:t>Expected Outcome</w:t>
+            </w:r>
+          </w:p>
+        </w:tc>
+      </w:tr>
+      <w:tr>
+        <w:trPr>
+          <w:trHeight w:val="300"/>
+        </w:trPr>
+        <w:tc>
+          <w:tcPr>
+            <w:tcW w:w="9016" w:type="dxa"/>
+            <w:gridSpan w:val="2"/>
+            <w:noWrap/>
+            <w:hideMark/>
+          </w:tcPr>
+          <w:p>
+            <w:pPr>
+              <w:jc w:val="center"/>
+              <w:rPr>
+                <w:b/>
+                <w:bCs/>
+              </w:rPr>
+            </w:pPr>
+            <w:r>
+              <w:rPr>
+                <w:b/>
+                <w:bCs/>
+              </w:rPr>
+              <w:t>Main Menu</w:t>
+            </w:r>
+          </w:p>
+        </w:tc>
+      </w:tr>
+      <w:tr>
+        <w:trPr>
+          <w:trHeight w:val="300"/>
+        </w:trPr>
+        <w:tc>
+          <w:tcPr>
+            <w:tcW w:w="1479" w:type="dxa"/>
+            <w:noWrap/>
+            <w:hideMark/>
+          </w:tcPr>
+          <w:p>
+            <w:r>
+              <w:t>Access staff menu</w:t>
+            </w:r>
+          </w:p>
+        </w:tc>
+        <w:tc>
+          <w:tcPr>
+            <w:tcW w:w="7537" w:type="dxa"/>
+            <w:noWrap/>
+            <w:hideMark/>
+          </w:tcPr>
+          <w:p>
+            <w:pPr>
+              <w:rPr>
+                <w:noProof/>
+              </w:rPr>
+            </w:pPr>
+            <w:r>
+              <w:rPr>
+                <w:noProof/>
+              </w:rPr>
+              <w:t>When correct credentials are supplied, success.</w:t>
+            </w:r>
+          </w:p>
+          <w:p/>
+        </w:tc>
+      </w:tr>
+      <w:tr>
+        <w:trPr>
+          <w:trHeight w:val="300"/>
+        </w:trPr>
+        <w:tc>
+          <w:tcPr>
+            <w:tcW w:w="1479" w:type="dxa"/>
+            <w:noWrap/>
+            <w:hideMark/>
+          </w:tcPr>
+          <w:p>
+            <w:r>
+              <w:t>Access member menu</w:t>
+            </w:r>
+          </w:p>
+        </w:tc>
+        <w:tc>
+          <w:tcPr>
+            <w:tcW w:w="7537" w:type="dxa"/>
+            <w:noWrap/>
+            <w:hideMark/>
+          </w:tcPr>
+          <w:p>
+            <w:pPr>
+              <w:rPr>
+                <w:noProof/>
+              </w:rPr>
+            </w:pPr>
+            <w:r>
+              <w:rPr>
+                <w:noProof/>
+              </w:rPr>
+              <w:t>When correct credentials are supplied, success.</w:t>
+            </w:r>
+          </w:p>
+          <w:p>
+            <w:r>
+              <w:rPr>
+                <w:noProof/>
+              </w:rPr>
+              <w:drawing>
+                <wp:inline distT="0" distB="0" distL="0" distR="0" wp14:anchorId="46755EA1" wp14:editId="1FBC1491">
+                  <wp:extent cx="3428571" cy="1866667"/>
+                  <wp:effectExtent l="0" t="0" r="635" b="635"/>
+                  <wp:docPr id="1" name="Picture 1"/>
+                  <wp:cNvGraphicFramePr>
+                    <a:graphicFrameLocks xmlns:a="http://schemas.openxmlformats.org/drawingml/2006/main" noChangeAspect="1"/>
+                  </wp:cNvGraphicFramePr>
+                  <a:graphic xmlns:a="http://schemas.openxmlformats.org/drawingml/2006/main">
+                    <a:graphicData uri="http://schemas.openxmlformats.org/drawingml/2006/picture">
+                      <pic:pic xmlns:pic="http://schemas.openxmlformats.org/drawingml/2006/picture">
+                        <pic:nvPicPr>
+                          <pic:cNvPr id="1" name=""/>
+                          <pic:cNvPicPr/>
+                        </pic:nvPicPr>
+                        <pic:blipFill>
+                          <a:blip r:embed="rId8"/>
+                          <a:stretch>
+                            <a:fillRect/>
+                          </a:stretch>
+                        </pic:blipFill>
+                        <pic:spPr>
+                          <a:xfrm>
+                            <a:off x="0" y="0"/>
+                            <a:ext cx="3428571" cy="1866667"/>
+                          </a:xfrm>
+                          <a:prstGeom prst="rect">
+                            <a:avLst/>
+                          </a:prstGeom>
+                        </pic:spPr>
+                      </pic:pic>
+                    </a:graphicData>
+                  </a:graphic>
+                </wp:inline>
+              </w:drawing>
+            </w:r>
+          </w:p>
+        </w:tc>
+      </w:tr>
+      <w:tr>
+        <w:trPr>
+          <w:trHeight w:val="300"/>
+        </w:trPr>
+        <w:tc>
+          <w:tcPr>
+            <w:tcW w:w="1479" w:type="dxa"/>
+            <w:noWrap/>
+            <w:hideMark/>
+          </w:tcPr>
+          <w:p>
+            <w:r>
+              <w:t>Exiting the program</w:t>
+            </w:r>
+          </w:p>
+        </w:tc>
+        <w:tc>
+          <w:tcPr>
+            <w:tcW w:w="7537" w:type="dxa"/>
+            <w:noWrap/>
+            <w:hideMark/>
+          </w:tcPr>
+          <w:p>
+            <w:r>
+              <w:rPr>
+                <w:noProof/>
+              </w:rPr>
+              <w:drawing>
+                <wp:inline distT="0" distB="0" distL="0" distR="0" wp14:anchorId="3B014AB8" wp14:editId="7F0F223A">
+                  <wp:extent cx="3441700" cy="2161052"/>
+                  <wp:effectExtent l="0" t="0" r="6350" b="0"/>
+                  <wp:docPr id="4" name="Picture 4"/>
+                  <wp:cNvGraphicFramePr>
+                    <a:graphicFrameLocks xmlns:a="http://schemas.openxmlformats.org/drawingml/2006/main" noChangeAspect="1"/>
+                  </wp:cNvGraphicFramePr>
+                  <a:graphic xmlns:a="http://schemas.openxmlformats.org/drawingml/2006/main">
+                    <a:graphicData uri="http://schemas.openxmlformats.org/drawingml/2006/picture">
+                      <pic:pic xmlns:pic="http://schemas.openxmlformats.org/drawingml/2006/picture">
+                        <pic:nvPicPr>
+                          <pic:cNvPr id="1" name=""/>
+                          <pic:cNvPicPr/>
+                        </pic:nvPicPr>
+                        <pic:blipFill rotWithShape="1">
+                          <a:blip r:embed="rId9"/>
+                          <a:srcRect r="7392" b="26102"/>
+                          <a:stretch/>
+                        </pic:blipFill>
+                        <pic:spPr bwMode="auto">
+                          <a:xfrm>
+                            <a:off x="0" y="0"/>
+                            <a:ext cx="3445698" cy="2163562"/>
+                          </a:xfrm>
+                          <a:prstGeom prst="rect">
+                            <a:avLst/>
+                          </a:prstGeom>
+                          <a:ln>
+                            <a:noFill/>
+                          </a:ln>
+                          <a:extLst>
+                            <a:ext uri="{53640926-AAD7-44D8-BBD7-CCE9431645EC}">
+                              <a14:shadowObscured xmlns:a14="http://schemas.microsoft.com/office/drawing/2010/main"/>
+                            </a:ext>
+                          </a:extLst>
+                        </pic:spPr>
+                      </pic:pic>
+                    </a:graphicData>
+                  </a:graphic>
+                </wp:inline>
+              </w:drawing>
+            </w:r>
+          </w:p>
+        </w:tc>
+      </w:tr>
+      <w:tr>
+        <w:trPr>
+          <w:trHeight w:val="300"/>
+        </w:trPr>
+        <w:tc>
+          <w:tcPr>
+            <w:tcW w:w="9016" w:type="dxa"/>
+            <w:gridSpan w:val="2"/>
+            <w:noWrap/>
+            <w:hideMark/>
+          </w:tcPr>
+          <w:p>
+            <w:pPr>
+              <w:jc w:val="center"/>
+              <w:rPr>
+                <w:b/>
+                <w:bCs/>
+              </w:rPr>
+            </w:pPr>
+            <w:r>
+              <w:rPr>
+                <w:b/>
+                <w:bCs/>
+              </w:rPr>
+              <w:t>Staff Menu</w:t>
+            </w:r>
+          </w:p>
+        </w:tc>
+      </w:tr>
+      <w:tr>
+        <w:trPr>
+          <w:trHeight w:val="300"/>
+        </w:trPr>
+        <w:tc>
+          <w:tcPr>
+            <w:tcW w:w="1479" w:type="dxa"/>
+            <w:noWrap/>
+            <w:hideMark/>
+          </w:tcPr>
+          <w:p>
+            <w:r>
+              <w:lastRenderedPageBreak/>
+              <w:t>Add a new tool to the system</w:t>
+            </w:r>
+          </w:p>
+        </w:tc>
+        <w:tc>
+          <w:tcPr>
+            <w:tcW w:w="7537" w:type="dxa"/>
+            <w:noWrap/>
+            <w:hideMark/>
+          </w:tcPr>
+          <w:p>
+            <w:r>
+              <w:rPr>
+                <w:noProof/>
+              </w:rPr>
+              <w:drawing>
+                <wp:inline distT="0" distB="0" distL="0" distR="0" wp14:anchorId="46BE5354" wp14:editId="6004690B">
+                  <wp:extent cx="2476500" cy="4268470"/>
+                  <wp:effectExtent l="0" t="0" r="0" b="0"/>
+                  <wp:docPr id="5" name="Picture 5"/>
+                  <wp:cNvGraphicFramePr>
+                    <a:graphicFrameLocks xmlns:a="http://schemas.openxmlformats.org/drawingml/2006/main" noChangeAspect="1"/>
+                  </wp:cNvGraphicFramePr>
+                  <a:graphic xmlns:a="http://schemas.openxmlformats.org/drawingml/2006/main">
+                    <a:graphicData uri="http://schemas.openxmlformats.org/drawingml/2006/picture">
+                      <pic:pic xmlns:pic="http://schemas.openxmlformats.org/drawingml/2006/picture">
+                        <pic:nvPicPr>
+                          <pic:cNvPr id="1" name=""/>
+                          <pic:cNvPicPr/>
+                        </pic:nvPicPr>
+                        <pic:blipFill rotWithShape="1">
+                          <a:blip r:embed="rId10"/>
+                          <a:srcRect r="56792"/>
+                          <a:stretch/>
+                        </pic:blipFill>
+                        <pic:spPr bwMode="auto">
+                          <a:xfrm>
+                            <a:off x="0" y="0"/>
+                            <a:ext cx="2476500" cy="4268470"/>
+                          </a:xfrm>
+                          <a:prstGeom prst="rect">
+                            <a:avLst/>
+                          </a:prstGeom>
+                          <a:ln>
+                            <a:noFill/>
+                          </a:ln>
+                          <a:extLst>
+                            <a:ext uri="{53640926-AAD7-44D8-BBD7-CCE9431645EC}">
+                              <a14:shadowObscured xmlns:a14="http://schemas.microsoft.com/office/drawing/2010/main"/>
+                            </a:ext>
+                          </a:extLst>
+                        </pic:spPr>
+                      </pic:pic>
+                    </a:graphicData>
+                  </a:graphic>
+                </wp:inline>
+              </w:drawing>
+            </w:r>
+          </w:p>
+        </w:tc>
+      </w:tr>
+      <w:tr>
+        <w:trPr>
+          <w:trHeight w:val="300"/>
+        </w:trPr>
+        <w:tc>
+          <w:tcPr>
+            <w:tcW w:w="1479" w:type="dxa"/>
+            <w:noWrap/>
+            <w:hideMark/>
+          </w:tcPr>
+          <w:p>
+            <w:r>
+              <w:lastRenderedPageBreak/>
+              <w:t>Increase the quantity of a tool</w:t>
+            </w:r>
+          </w:p>
+        </w:tc>
+        <w:tc>
+          <w:tcPr>
+            <w:tcW w:w="7537" w:type="dxa"/>
+            <w:noWrap/>
+            <w:hideMark/>
+          </w:tcPr>
+          <w:p>
+            <w:r>
+              <w:rPr>
+                <w:noProof/>
+              </w:rPr>
+              <w:drawing>
+                <wp:inline distT="0" distB="0" distL="0" distR="0" wp14:anchorId="3EEE2120" wp14:editId="507990B5">
+                  <wp:extent cx="3314286" cy="7371428"/>
+                  <wp:effectExtent l="0" t="0" r="635" b="1270"/>
+                  <wp:docPr id="6" name="Picture 6"/>
+                  <wp:cNvGraphicFramePr>
+                    <a:graphicFrameLocks xmlns:a="http://schemas.openxmlformats.org/drawingml/2006/main" noChangeAspect="1"/>
+                  </wp:cNvGraphicFramePr>
+                  <a:graphic xmlns:a="http://schemas.openxmlformats.org/drawingml/2006/main">
+                    <a:graphicData uri="http://schemas.openxmlformats.org/drawingml/2006/picture">
+                      <pic:pic xmlns:pic="http://schemas.openxmlformats.org/drawingml/2006/picture">
+                        <pic:nvPicPr>
+                          <pic:cNvPr id="1" name=""/>
+                          <pic:cNvPicPr/>
+                        </pic:nvPicPr>
+                        <pic:blipFill>
+                          <a:blip r:embed="rId11"/>
+                          <a:stretch>
+                            <a:fillRect/>
+                          </a:stretch>
+                        </pic:blipFill>
+                        <pic:spPr>
+                          <a:xfrm>
+                            <a:off x="0" y="0"/>
+                            <a:ext cx="3314286" cy="7371428"/>
+                          </a:xfrm>
+                          <a:prstGeom prst="rect">
+                            <a:avLst/>
+                          </a:prstGeom>
+                        </pic:spPr>
+                      </pic:pic>
+                    </a:graphicData>
+                  </a:graphic>
+                </wp:inline>
+              </w:drawing>
+            </w:r>
+          </w:p>
+          <w:p/>
+          <w:p/>
+        </w:tc>
+      </w:tr>
+      <w:tr>
+        <w:trPr>
+          <w:trHeight w:val="300"/>
+        </w:trPr>
+        <w:tc>
+          <w:tcPr>
+            <w:tcW w:w="1479" w:type="dxa"/>
+            <w:noWrap/>
+            <w:hideMark/>
+          </w:tcPr>
+          <w:p>
+            <w:r>
+              <w:t>Decrease the quantity of a tool</w:t>
+            </w:r>
+          </w:p>
+        </w:tc>
+        <w:tc>
+          <w:tcPr>
+            <w:tcW w:w="7537" w:type="dxa"/>
+            <w:noWrap/>
+            <w:hideMark/>
+          </w:tcPr>
+          <w:p>
+            <w:pPr>
+              <w:rPr>
+                <w:noProof/>
+              </w:rPr>
+            </w:pPr>
+          </w:p>
+          <w:p>
+            <w:r>
+              <w:rPr>
+                <w:noProof/>
+              </w:rPr>
+              <w:lastRenderedPageBreak/>
+              <w:drawing>
+                <wp:inline distT="0" distB="0" distL="0" distR="0" wp14:anchorId="52DA041C" wp14:editId="22063B3C">
+                  <wp:extent cx="2971165" cy="6942158"/>
+                  <wp:effectExtent l="0" t="0" r="635" b="0"/>
+                  <wp:docPr id="7" name="Picture 7"/>
+                  <wp:cNvGraphicFramePr>
+                    <a:graphicFrameLocks xmlns:a="http://schemas.openxmlformats.org/drawingml/2006/main" noChangeAspect="1"/>
+                  </wp:cNvGraphicFramePr>
+                  <a:graphic xmlns:a="http://schemas.openxmlformats.org/drawingml/2006/main">
+                    <a:graphicData uri="http://schemas.openxmlformats.org/drawingml/2006/picture">
+                      <pic:pic xmlns:pic="http://schemas.openxmlformats.org/drawingml/2006/picture">
+                        <pic:nvPicPr>
+                          <pic:cNvPr id="1" name=""/>
+                          <pic:cNvPicPr/>
+                        </pic:nvPicPr>
+                        <pic:blipFill rotWithShape="1">
+                          <a:blip r:embed="rId12"/>
+                          <a:srcRect t="5202"/>
+                          <a:stretch/>
+                        </pic:blipFill>
+                        <pic:spPr bwMode="auto">
+                          <a:xfrm>
+                            <a:off x="0" y="0"/>
+                            <a:ext cx="2971429" cy="6942775"/>
+                          </a:xfrm>
+                          <a:prstGeom prst="rect">
+                            <a:avLst/>
+                          </a:prstGeom>
+                          <a:ln>
+                            <a:noFill/>
+                          </a:ln>
+                          <a:extLst>
+                            <a:ext uri="{53640926-AAD7-44D8-BBD7-CCE9431645EC}">
+                              <a14:shadowObscured xmlns:a14="http://schemas.microsoft.com/office/drawing/2010/main"/>
+                            </a:ext>
+                          </a:extLst>
+                        </pic:spPr>
+                      </pic:pic>
+                    </a:graphicData>
+                  </a:graphic>
+                </wp:inline>
+              </w:drawing>
+            </w:r>
+          </w:p>
+          <w:p/>
+          <w:p/>
+        </w:tc>
+      </w:tr>
+      <w:tr>
+        <w:trPr>
+          <w:trHeight w:val="300"/>
+        </w:trPr>
+        <w:tc>
+          <w:tcPr>
+            <w:tcW w:w="1479" w:type="dxa"/>
+            <w:noWrap/>
+            <w:hideMark/>
+          </w:tcPr>
+          <w:p>
+            <w:r>
+              <w:lastRenderedPageBreak/>
+              <w:t>Register a new member</w:t>
+            </w:r>
+          </w:p>
+        </w:tc>
+        <w:tc>
+          <w:tcPr>
+            <w:tcW w:w="7537" w:type="dxa"/>
+            <w:noWrap/>
+            <w:hideMark/>
+          </w:tcPr>
+          <w:p>
+            <w:pPr>
+              <w:rPr>
+                <w:noProof/>
+              </w:rPr>
+            </w:pPr>
+          </w:p>
+          <w:p>
+            <w:r>
+              <w:rPr>
+                <w:noProof/>
+              </w:rPr>
+              <w:drawing>
+                <wp:inline distT="0" distB="0" distL="0" distR="0" wp14:anchorId="5BD9DA76" wp14:editId="17EEE52D">
+                  <wp:extent cx="4724400" cy="1365119"/>
+                  <wp:effectExtent l="0" t="0" r="0" b="6985"/>
+                  <wp:docPr id="9" name="Picture 9"/>
+                  <wp:cNvGraphicFramePr>
+                    <a:graphicFrameLocks xmlns:a="http://schemas.openxmlformats.org/drawingml/2006/main" noChangeAspect="1"/>
+                  </wp:cNvGraphicFramePr>
+                  <a:graphic xmlns:a="http://schemas.openxmlformats.org/drawingml/2006/main">
+                    <a:graphicData uri="http://schemas.openxmlformats.org/drawingml/2006/picture">
+                      <pic:pic xmlns:pic="http://schemas.openxmlformats.org/drawingml/2006/picture">
+                        <pic:nvPicPr>
+                          <pic:cNvPr id="1" name=""/>
+                          <pic:cNvPicPr/>
+                        </pic:nvPicPr>
+                        <pic:blipFill rotWithShape="1">
+                          <a:blip r:embed="rId13"/>
+                          <a:srcRect r="1746"/>
+                          <a:stretch/>
+                        </pic:blipFill>
+                        <pic:spPr bwMode="auto">
+                          <a:xfrm>
+                            <a:off x="0" y="0"/>
+                            <a:ext cx="4733564" cy="1367767"/>
+                          </a:xfrm>
+                          <a:prstGeom prst="rect">
+                            <a:avLst/>
+                          </a:prstGeom>
+                          <a:ln>
+                            <a:noFill/>
+                          </a:ln>
+                          <a:extLst>
+                            <a:ext uri="{53640926-AAD7-44D8-BBD7-CCE9431645EC}">
+                              <a14:shadowObscured xmlns:a14="http://schemas.microsoft.com/office/drawing/2010/main"/>
+                            </a:ext>
+                          </a:extLst>
+                        </pic:spPr>
+                      </pic:pic>
+                    </a:graphicData>
+                  </a:graphic>
+                </wp:inline>
+              </w:drawing>
+            </w:r>
+          </w:p>
+        </w:tc>
+      </w:tr>
+      <w:tr>
+        <w:trPr>
+          <w:trHeight w:val="300"/>
+        </w:trPr>
+        <w:tc>
+          <w:tcPr>
+            <w:tcW w:w="1479" w:type="dxa"/>
+            <w:noWrap/>
+            <w:hideMark/>
+          </w:tcPr>
+          <w:p>
+            <w:r>
+              <w:lastRenderedPageBreak/>
+              <w:t xml:space="preserve">Search for a </w:t>
+            </w:r>
+            <w:proofErr w:type="gramStart"/>
+            <w:r>
+              <w:t>members</w:t>
+            </w:r>
+            <w:proofErr w:type="gramEnd"/>
+            <w:r>
+              <w:t xml:space="preserve"> contact number</w:t>
+            </w:r>
+          </w:p>
+        </w:tc>
+        <w:tc>
+          <w:tcPr>
+            <w:tcW w:w="7537" w:type="dxa"/>
+            <w:noWrap/>
+            <w:hideMark/>
+          </w:tcPr>
+          <w:p>
+            <w:r>
+              <w:rPr>
+                <w:noProof/>
+              </w:rPr>
+              <w:drawing>
+                <wp:inline distT="0" distB="0" distL="0" distR="0" wp14:anchorId="677AA5B0" wp14:editId="6733351D">
+                  <wp:extent cx="3419048" cy="1342857"/>
+                  <wp:effectExtent l="0" t="0" r="0" b="0"/>
+                  <wp:docPr id="10" name="Picture 10"/>
+                  <wp:cNvGraphicFramePr>
+                    <a:graphicFrameLocks xmlns:a="http://schemas.openxmlformats.org/drawingml/2006/main" noChangeAspect="1"/>
+                  </wp:cNvGraphicFramePr>
+                  <a:graphic xmlns:a="http://schemas.openxmlformats.org/drawingml/2006/main">
+                    <a:graphicData uri="http://schemas.openxmlformats.org/drawingml/2006/picture">
+                      <pic:pic xmlns:pic="http://schemas.openxmlformats.org/drawingml/2006/picture">
+                        <pic:nvPicPr>
+                          <pic:cNvPr id="1" name=""/>
+                          <pic:cNvPicPr/>
+                        </pic:nvPicPr>
+                        <pic:blipFill>
+                          <a:blip r:embed="rId14"/>
+                          <a:stretch>
+                            <a:fillRect/>
+                          </a:stretch>
+                        </pic:blipFill>
+                        <pic:spPr>
+                          <a:xfrm>
+                            <a:off x="0" y="0"/>
+                            <a:ext cx="3419048" cy="1342857"/>
+                          </a:xfrm>
+                          <a:prstGeom prst="rect">
+                            <a:avLst/>
+                          </a:prstGeom>
+                        </pic:spPr>
+                      </pic:pic>
+                    </a:graphicData>
+                  </a:graphic>
+                </wp:inline>
+              </w:drawing>
+            </w:r>
+          </w:p>
+        </w:tc>
+      </w:tr>
+      <w:tr>
+        <w:trPr>
+          <w:trHeight w:val="300"/>
+        </w:trPr>
+        <w:tc>
+          <w:tcPr>
+            <w:tcW w:w="1479" w:type="dxa"/>
+            <w:noWrap/>
+            <w:hideMark/>
+          </w:tcPr>
+          <w:p>
+            <w:r>
+              <w:t>Exit to main menu</w:t>
+            </w:r>
+          </w:p>
+        </w:tc>
+        <w:tc>
+          <w:tcPr>
+            <w:tcW w:w="7537" w:type="dxa"/>
+            <w:noWrap/>
+            <w:hideMark/>
+          </w:tcPr>
+          <w:p>
+            <w:r>
+              <w:t>Success</w:t>
+            </w:r>
+          </w:p>
+        </w:tc>
+      </w:tr>
+      <w:tr>
+        <w:trPr>
+          <w:trHeight w:val="300"/>
+        </w:trPr>
+        <w:tc>
+          <w:tcPr>
+            <w:tcW w:w="9016" w:type="dxa"/>
+            <w:gridSpan w:val="2"/>
+            <w:noWrap/>
+            <w:hideMark/>
+          </w:tcPr>
+          <w:p>
+            <w:pPr>
+              <w:jc w:val="center"/>
+              <w:rPr>
+                <w:b/>
+                <w:bCs/>
+              </w:rPr>
+            </w:pPr>
+            <w:r>
+              <w:rPr>
+                <w:b/>
+                <w:bCs/>
+              </w:rPr>
+              <w:t>Member Menu</w:t>
+            </w:r>
+          </w:p>
+        </w:tc>
+      </w:tr>
+      <w:tr>
+        <w:trPr>
+          <w:trHeight w:val="300"/>
+        </w:trPr>
+        <w:tc>
+          <w:tcPr>
+            <w:tcW w:w="1479" w:type="dxa"/>
+            <w:noWrap/>
+            <w:hideMark/>
+          </w:tcPr>
+          <w:p>
+            <w:r>
+              <w:t>List all the tools of a tool type</w:t>
+            </w:r>
+          </w:p>
+        </w:tc>
+        <w:tc>
+          <w:tcPr>
+            <w:tcW w:w="7537" w:type="dxa"/>
+            <w:noWrap/>
+            <w:hideMark/>
+          </w:tcPr>
+          <w:p>
+            <w:r>
+              <w:rPr>
+                <w:noProof/>
+              </w:rPr>
+              <w:drawing>
+                <wp:inline distT="0" distB="0" distL="0" distR="0" wp14:anchorId="2A946C76" wp14:editId="1B11A637">
+                  <wp:extent cx="4009524" cy="6180952"/>
+                  <wp:effectExtent l="0" t="0" r="0" b="0"/>
+                  <wp:docPr id="12" name="Picture 12"/>
+                  <wp:cNvGraphicFramePr>
+                    <a:graphicFrameLocks xmlns:a="http://schemas.openxmlformats.org/drawingml/2006/main" noChangeAspect="1"/>
+                  </wp:cNvGraphicFramePr>
+                  <a:graphic xmlns:a="http://schemas.openxmlformats.org/drawingml/2006/main">
+                    <a:graphicData uri="http://schemas.openxmlformats.org/drawingml/2006/picture">
+                      <pic:pic xmlns:pic="http://schemas.openxmlformats.org/drawingml/2006/picture">
+                        <pic:nvPicPr>
+                          <pic:cNvPr id="1" name=""/>
+                          <pic:cNvPicPr/>
+                        </pic:nvPicPr>
+                        <pic:blipFill>
+                          <a:blip r:embed="rId15"/>
+                          <a:stretch>
+                            <a:fillRect/>
+                          </a:stretch>
+                        </pic:blipFill>
+                        <pic:spPr>
+                          <a:xfrm>
+                            <a:off x="0" y="0"/>
+                            <a:ext cx="4009524" cy="6180952"/>
+                          </a:xfrm>
+                          <a:prstGeom prst="rect">
+                            <a:avLst/>
+                          </a:prstGeom>
+                        </pic:spPr>
+                      </pic:pic>
+                    </a:graphicData>
+                  </a:graphic>
+                </wp:inline>
+              </w:drawing>
+            </w:r>
+          </w:p>
+        </w:tc>
+      </w:tr>
+      <w:tr>
+        <w:trPr>
+          <w:trHeight w:val="300"/>
+        </w:trPr>
+        <w:tc>
+          <w:tcPr>
+            <w:tcW w:w="1479" w:type="dxa"/>
+            <w:noWrap/>
+            <w:hideMark/>
+          </w:tcPr>
+          <w:p>
+            <w:r>
+              <w:lastRenderedPageBreak/>
+              <w:t>Borrow a tool</w:t>
+            </w:r>
+          </w:p>
+        </w:tc>
+        <w:tc>
+          <w:tcPr>
+            <w:tcW w:w="7537" w:type="dxa"/>
+            <w:noWrap/>
+            <w:hideMark/>
+          </w:tcPr>
+          <w:p>
+            <w:r>
+              <w:rPr>
+                <w:noProof/>
+              </w:rPr>
+              <w:drawing>
+                <wp:inline distT="0" distB="0" distL="0" distR="0" wp14:anchorId="046BDA8C" wp14:editId="38ABCF11">
+                  <wp:extent cx="3628571" cy="6676190"/>
+                  <wp:effectExtent l="0" t="0" r="0" b="0"/>
+                  <wp:docPr id="13" name="Picture 13"/>
+                  <wp:cNvGraphicFramePr>
+                    <a:graphicFrameLocks xmlns:a="http://schemas.openxmlformats.org/drawingml/2006/main" noChangeAspect="1"/>
+                  </wp:cNvGraphicFramePr>
+                  <a:graphic xmlns:a="http://schemas.openxmlformats.org/drawingml/2006/main">
+                    <a:graphicData uri="http://schemas.openxmlformats.org/drawingml/2006/picture">
+                      <pic:pic xmlns:pic="http://schemas.openxmlformats.org/drawingml/2006/picture">
+                        <pic:nvPicPr>
+                          <pic:cNvPr id="1" name=""/>
+                          <pic:cNvPicPr/>
+                        </pic:nvPicPr>
+                        <pic:blipFill>
+                          <a:blip r:embed="rId16"/>
+                          <a:stretch>
+                            <a:fillRect/>
+                          </a:stretch>
+                        </pic:blipFill>
+                        <pic:spPr>
+                          <a:xfrm>
+                            <a:off x="0" y="0"/>
+                            <a:ext cx="3628571" cy="6676190"/>
+                          </a:xfrm>
+                          <a:prstGeom prst="rect">
+                            <a:avLst/>
+                          </a:prstGeom>
+                        </pic:spPr>
+                      </pic:pic>
+                    </a:graphicData>
+                  </a:graphic>
+                </wp:inline>
+              </w:drawing>
+            </w:r>
+          </w:p>
+        </w:tc>
+      </w:tr>
+      <w:tr>
+        <w:trPr>
+          <w:trHeight w:val="300"/>
+        </w:trPr>
+        <w:tc>
+          <w:tcPr>
+            <w:tcW w:w="1479" w:type="dxa"/>
+            <w:noWrap/>
+            <w:hideMark/>
+          </w:tcPr>
+          <w:p>
+            <w:r>
+              <w:lastRenderedPageBreak/>
+              <w:t>Return a tool</w:t>
+            </w:r>
+          </w:p>
+        </w:tc>
+        <w:tc>
+          <w:tcPr>
+            <w:tcW w:w="7537" w:type="dxa"/>
+            <w:noWrap/>
+            <w:hideMark/>
+          </w:tcPr>
+          <w:p>
+            <w:r>
+              <w:rPr>
+                <w:noProof/>
+              </w:rPr>
+              <w:drawing>
+                <wp:inline distT="0" distB="0" distL="0" distR="0" wp14:anchorId="570F8309" wp14:editId="0922C17F">
+                  <wp:extent cx="4152381" cy="5466667"/>
+                  <wp:effectExtent l="0" t="0" r="635" b="1270"/>
+                  <wp:docPr id="15" name="Picture 15"/>
+                  <wp:cNvGraphicFramePr>
+                    <a:graphicFrameLocks xmlns:a="http://schemas.openxmlformats.org/drawingml/2006/main" noChangeAspect="1"/>
+                  </wp:cNvGraphicFramePr>
+                  <a:graphic xmlns:a="http://schemas.openxmlformats.org/drawingml/2006/main">
+                    <a:graphicData uri="http://schemas.openxmlformats.org/drawingml/2006/picture">
+                      <pic:pic xmlns:pic="http://schemas.openxmlformats.org/drawingml/2006/picture">
+                        <pic:nvPicPr>
+                          <pic:cNvPr id="1" name=""/>
+                          <pic:cNvPicPr/>
+                        </pic:nvPicPr>
+                        <pic:blipFill>
+                          <a:blip r:embed="rId17"/>
+                          <a:stretch>
+                            <a:fillRect/>
+                          </a:stretch>
+                        </pic:blipFill>
+                        <pic:spPr>
+                          <a:xfrm>
+                            <a:off x="0" y="0"/>
+                            <a:ext cx="4152381" cy="5466667"/>
+                          </a:xfrm>
+                          <a:prstGeom prst="rect">
+                            <a:avLst/>
+                          </a:prstGeom>
+                        </pic:spPr>
+                      </pic:pic>
+                    </a:graphicData>
+                  </a:graphic>
+                </wp:inline>
+              </w:drawing>
+            </w:r>
+          </w:p>
+        </w:tc>
+      </w:tr>
+      <w:tr>
+        <w:trPr>
+          <w:trHeight w:val="300"/>
+        </w:trPr>
+        <w:tc>
+          <w:tcPr>
+            <w:tcW w:w="1479" w:type="dxa"/>
+            <w:noWrap/>
+            <w:hideMark/>
+          </w:tcPr>
+          <w:p>
+            <w:r>
+              <w:t xml:space="preserve">Display </w:t>
+            </w:r>
+            <w:proofErr w:type="gramStart"/>
+            <w:r>
+              <w:t>all of</w:t>
+            </w:r>
+            <w:proofErr w:type="gramEnd"/>
+            <w:r>
+              <w:t xml:space="preserve"> my currently borrowed tools</w:t>
+            </w:r>
+          </w:p>
+        </w:tc>
+        <w:tc>
+          <w:tcPr>
+            <w:tcW w:w="7537" w:type="dxa"/>
+            <w:noWrap/>
+            <w:hideMark/>
+          </w:tcPr>
+          <w:p>
+            <w:r>
+              <w:rPr>
+                <w:noProof/>
+              </w:rPr>
+              <w:drawing>
+                <wp:inline distT="0" distB="0" distL="0" distR="0" wp14:anchorId="78F90C94" wp14:editId="056488C6">
+                  <wp:extent cx="2733333" cy="1371429"/>
+                  <wp:effectExtent l="0" t="0" r="0" b="635"/>
+                  <wp:docPr id="16" name="Picture 16"/>
+                  <wp:cNvGraphicFramePr>
+                    <a:graphicFrameLocks xmlns:a="http://schemas.openxmlformats.org/drawingml/2006/main" noChangeAspect="1"/>
+                  </wp:cNvGraphicFramePr>
+                  <a:graphic xmlns:a="http://schemas.openxmlformats.org/drawingml/2006/main">
+                    <a:graphicData uri="http://schemas.openxmlformats.org/drawingml/2006/picture">
+                      <pic:pic xmlns:pic="http://schemas.openxmlformats.org/drawingml/2006/picture">
+                        <pic:nvPicPr>
+                          <pic:cNvPr id="1" name=""/>
+                          <pic:cNvPicPr/>
+                        </pic:nvPicPr>
+                        <pic:blipFill>
+                          <a:blip r:embed="rId18"/>
+                          <a:stretch>
+                            <a:fillRect/>
+                          </a:stretch>
+                        </pic:blipFill>
+                        <pic:spPr>
+                          <a:xfrm>
+                            <a:off x="0" y="0"/>
+                            <a:ext cx="2733333" cy="1371429"/>
+                          </a:xfrm>
+                          <a:prstGeom prst="rect">
+                            <a:avLst/>
+                          </a:prstGeom>
+                        </pic:spPr>
+                      </pic:pic>
+                    </a:graphicData>
+                  </a:graphic>
+                </wp:inline>
+              </w:drawing>
+            </w:r>
+          </w:p>
+        </w:tc>
+      </w:tr>
+      <w:tr>
+        <w:trPr>
+          <w:trHeight w:val="300"/>
+        </w:trPr>
+        <w:tc>
+          <w:tcPr>
+            <w:tcW w:w="1479" w:type="dxa"/>
+            <w:noWrap/>
+            <w:hideMark/>
+          </w:tcPr>
+          <w:p>
+            <w:r>
+              <w:t>Display the three most frequently rented tools</w:t>
+            </w:r>
+          </w:p>
+        </w:tc>
+        <w:tc>
+          <w:tcPr>
+            <w:tcW w:w="7537" w:type="dxa"/>
+            <w:noWrap/>
+            <w:hideMark/>
+          </w:tcPr>
+          <w:p>
+            <w:r>
+              <w:rPr>
+                <w:noProof/>
+              </w:rPr>
+              <w:drawing>
+                <wp:inline distT="0" distB="0" distL="0" distR="0" wp14:anchorId="72929144" wp14:editId="7BDBDFDA">
+                  <wp:extent cx="3514286" cy="1161905"/>
+                  <wp:effectExtent l="0" t="0" r="0" b="635"/>
+                  <wp:docPr id="17" name="Picture 17"/>
+                  <wp:cNvGraphicFramePr>
+                    <a:graphicFrameLocks xmlns:a="http://schemas.openxmlformats.org/drawingml/2006/main" noChangeAspect="1"/>
+                  </wp:cNvGraphicFramePr>
+                  <a:graphic xmlns:a="http://schemas.openxmlformats.org/drawingml/2006/main">
+                    <a:graphicData uri="http://schemas.openxmlformats.org/drawingml/2006/picture">
+                      <pic:pic xmlns:pic="http://schemas.openxmlformats.org/drawingml/2006/picture">
+                        <pic:nvPicPr>
+                          <pic:cNvPr id="1" name=""/>
+                          <pic:cNvPicPr/>
+                        </pic:nvPicPr>
+                        <pic:blipFill>
+                          <a:blip r:embed="rId19"/>
+                          <a:stretch>
+                            <a:fillRect/>
+                          </a:stretch>
+                        </pic:blipFill>
+                        <pic:spPr>
+                          <a:xfrm>
+                            <a:off x="0" y="0"/>
+                            <a:ext cx="3514286" cy="1161905"/>
+                          </a:xfrm>
+                          <a:prstGeom prst="rect">
+                            <a:avLst/>
+                          </a:prstGeom>
+                        </pic:spPr>
+                      </pic:pic>
+                    </a:graphicData>
+                  </a:graphic>
+                </wp:inline>
+              </w:drawing>
+            </w:r>
+          </w:p>
+        </w:tc>
+      </w:tr>
+      <w:tr>
+        <w:trPr>
+          <w:trHeight w:val="300"/>
+        </w:trPr>
+        <w:tc>
+          <w:tcPr>
+            <w:tcW w:w="1479" w:type="dxa"/>
+            <w:noWrap/>
+          </w:tcPr>
+          <w:p>
+            <w:r>
+              <w:t>Exit to main menu</w:t>
+            </w:r>
+          </w:p>
+        </w:tc>
+        <w:tc>
+          <w:tcPr>
+            <w:tcW w:w="7537" w:type="dxa"/>
+            <w:noWrap/>
+          </w:tcPr>
+          <w:p>
+            <w:r>
+              <w:t>Success.</w:t>
+            </w:r>
+          </w:p>
+        </w:tc>
+      </w:tr>
+    </w:tbl>
+    <w:p>
+      <w:pPr>
+        <w:rPr>
+          <w:lang w:val="en-US"/>
+        </w:rPr>
+      </w:pPr>
+    </w:p>
+    <w:p>
+      <w:pPr>
+        <w:rPr>
+          <w:lang w:val="en-US"/>
+        </w:rPr>
+      </w:pPr>
       <w:r>
         <w:rPr>
           <w:lang w:val="en-US"/>
@@ -1917,7 +3102,7 @@
           <w:lang w:val="en-US"/>
         </w:rPr>
       </w:pPr>
-      <w:hyperlink r:id="rId8" w:history="1">
+      <w:hyperlink r:id="rId20" w:history="1">
         <w:r>
           <w:rPr>
             <w:rStyle w:val="Hyperlink"/>
@@ -2021,7 +3206,7 @@
         </w:rPr>
         <w:br/>
       </w:r>
-      <w:hyperlink r:id="rId9" w:history="1">
+      <w:hyperlink r:id="rId21" w:history="1">
         <w:r>
           <w:rPr>
             <w:rStyle w:val="Hyperlink"/>
@@ -3223,7 +4408,6 @@
   <w:style w:type="character" w:default="1" w:styleId="DefaultParagraphFont">
     <w:name w:val="Default Paragraph Font"/>
     <w:uiPriority w:val="1"/>
-    <w:semiHidden/>
     <w:unhideWhenUsed/>
   </w:style>
   <w:style w:type="table" w:default="1" w:styleId="TableNormal">

</xml_diff>